<commit_message>
Termino Cv y añado el pdf
</commit_message>
<xml_diff>
--- a/CV_MarioGuerrero.docx
+++ b/CV_MarioGuerrero.docx
@@ -24,7 +24,197 @@
         <mc:AlternateContent>
           <mc:Choice Requires="wps">
             <w:drawing>
-              <wp:anchor distT="0" distB="0" distL="114300" distR="114300" simplePos="0" relativeHeight="251660288" behindDoc="0" locked="0" layoutInCell="1" allowOverlap="1" wp14:anchorId="1E356FA9" wp14:editId="61B05CE3">
+              <wp:anchor distT="0" distB="0" distL="114300" distR="114300" simplePos="0" relativeHeight="251662336" behindDoc="0" locked="0" layoutInCell="1" allowOverlap="1" wp14:anchorId="34267D16" wp14:editId="5D9D3A27">
+                <wp:simplePos x="0" y="0"/>
+                <wp:positionH relativeFrom="column">
+                  <wp:posOffset>-756285</wp:posOffset>
+                </wp:positionH>
+                <wp:positionV relativeFrom="paragraph">
+                  <wp:posOffset>319405</wp:posOffset>
+                </wp:positionV>
+                <wp:extent cx="1476375" cy="1495425"/>
+                <wp:effectExtent l="0" t="0" r="28575" b="28575"/>
+                <wp:wrapNone/>
+                <wp:docPr id="511996387" name="Rectángulo: esquinas redondeadas 2"/>
+                <wp:cNvGraphicFramePr/>
+                <a:graphic xmlns:a="http://schemas.openxmlformats.org/drawingml/2006/main">
+                  <a:graphicData uri="http://schemas.microsoft.com/office/word/2010/wordprocessingShape">
+                    <wps:wsp>
+                      <wps:cNvSpPr/>
+                      <wps:spPr>
+                        <a:xfrm>
+                          <a:off x="0" y="0"/>
+                          <a:ext cx="1476375" cy="1495425"/>
+                        </a:xfrm>
+                        <a:prstGeom prst="roundRect">
+                          <a:avLst>
+                            <a:gd name="adj" fmla="val 12151"/>
+                          </a:avLst>
+                        </a:prstGeom>
+                        <a:blipFill dpi="0" rotWithShape="1">
+                          <a:blip r:embed="rId5">
+                            <a:extLst>
+                              <a:ext uri="{28A0092B-C50C-407E-A947-70E740481C1C}">
+                                <a14:useLocalDpi xmlns:a14="http://schemas.microsoft.com/office/drawing/2010/main" val="0"/>
+                              </a:ext>
+                            </a:extLst>
+                          </a:blip>
+                          <a:srcRect/>
+                          <a:stretch>
+                            <a:fillRect/>
+                          </a:stretch>
+                        </a:blipFill>
+                      </wps:spPr>
+                      <wps:style>
+                        <a:lnRef idx="2">
+                          <a:schemeClr val="accent1">
+                            <a:shade val="15000"/>
+                          </a:schemeClr>
+                        </a:lnRef>
+                        <a:fillRef idx="1">
+                          <a:schemeClr val="accent1"/>
+                        </a:fillRef>
+                        <a:effectRef idx="0">
+                          <a:schemeClr val="accent1"/>
+                        </a:effectRef>
+                        <a:fontRef idx="minor">
+                          <a:schemeClr val="lt1"/>
+                        </a:fontRef>
+                      </wps:style>
+                      <wps:bodyPr rot="0" spcFirstLastPara="0" vertOverflow="overflow" horzOverflow="overflow" vert="horz" wrap="square" lIns="91440" tIns="45720" rIns="91440" bIns="45720" numCol="1" spcCol="0" rtlCol="0" fromWordArt="0" anchor="ctr" anchorCtr="0" forceAA="0" compatLnSpc="1">
+                        <a:prstTxWarp prst="textNoShape">
+                          <a:avLst/>
+                        </a:prstTxWarp>
+                        <a:noAutofit/>
+                      </wps:bodyPr>
+                    </wps:wsp>
+                  </a:graphicData>
+                </a:graphic>
+                <wp14:sizeRelH relativeFrom="margin">
+                  <wp14:pctWidth>0</wp14:pctWidth>
+                </wp14:sizeRelH>
+                <wp14:sizeRelV relativeFrom="margin">
+                  <wp14:pctHeight>0</wp14:pctHeight>
+                </wp14:sizeRelV>
+              </wp:anchor>
+            </w:drawing>
+          </mc:Choice>
+          <mc:Fallback>
+            <w:pict>
+              <v:roundrect w14:anchorId="0D049B6E" id="Rectángulo: esquinas redondeadas 2" o:spid="_x0000_s1026" style="position:absolute;margin-left:-59.55pt;margin-top:25.15pt;width:116.25pt;height:117.75pt;z-index:251662336;visibility:visible;mso-wrap-style:square;mso-width-percent:0;mso-height-percent:0;mso-wrap-distance-left:9pt;mso-wrap-distance-top:0;mso-wrap-distance-right:9pt;mso-wrap-distance-bottom:0;mso-position-horizontal:absolute;mso-position-horizontal-relative:text;mso-position-vertical:absolute;mso-position-vertical-relative:text;mso-width-percent:0;mso-height-percent:0;mso-width-relative:margin;mso-height-relative:margin;v-text-anchor:middle" arcsize="7964f" o:gfxdata="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" strokecolor="#030e13 [484]" strokeweight="1pt">
+                <v:fill r:id="rId6" o:title="" recolor="t" rotate="t" type="frame"/>
+                <v:stroke joinstyle="miter"/>
+              </v:roundrect>
+            </w:pict>
+          </mc:Fallback>
+        </mc:AlternateContent>
+      </w:r>
+      <w:r>
+        <w:rPr>
+          <w:b/>
+          <w:bCs/>
+          <w:noProof/>
+          <w:sz w:val="72"/>
+          <w:szCs w:val="72"/>
+        </w:rPr>
+        <mc:AlternateContent>
+          <mc:Choice Requires="wps">
+            <w:drawing>
+              <wp:anchor distT="0" distB="0" distL="114300" distR="114300" simplePos="0" relativeHeight="251661312" behindDoc="0" locked="0" layoutInCell="1" allowOverlap="1" wp14:anchorId="3036A738" wp14:editId="32CAAB59">
+                <wp:simplePos x="0" y="0"/>
+                <wp:positionH relativeFrom="column">
+                  <wp:posOffset>4634864</wp:posOffset>
+                </wp:positionH>
+                <wp:positionV relativeFrom="paragraph">
+                  <wp:posOffset>367030</wp:posOffset>
+                </wp:positionV>
+                <wp:extent cx="1457325" cy="1447800"/>
+                <wp:effectExtent l="0" t="0" r="28575" b="19050"/>
+                <wp:wrapNone/>
+                <wp:docPr id="2087833205" name="Elipse 1"/>
+                <wp:cNvGraphicFramePr/>
+                <a:graphic xmlns:a="http://schemas.openxmlformats.org/drawingml/2006/main">
+                  <a:graphicData uri="http://schemas.microsoft.com/office/word/2010/wordprocessingShape">
+                    <wps:wsp>
+                      <wps:cNvSpPr/>
+                      <wps:spPr>
+                        <a:xfrm>
+                          <a:off x="0" y="0"/>
+                          <a:ext cx="1457325" cy="1447800"/>
+                        </a:xfrm>
+                        <a:prstGeom prst="ellipse">
+                          <a:avLst/>
+                        </a:prstGeom>
+                        <a:blipFill dpi="0" rotWithShape="1">
+                          <a:blip r:embed="rId7">
+                            <a:extLst>
+                              <a:ext uri="{28A0092B-C50C-407E-A947-70E740481C1C}">
+                                <a14:useLocalDpi xmlns:a14="http://schemas.microsoft.com/office/drawing/2010/main" val="0"/>
+                              </a:ext>
+                            </a:extLst>
+                          </a:blip>
+                          <a:srcRect/>
+                          <a:stretch>
+                            <a:fillRect/>
+                          </a:stretch>
+                        </a:blipFill>
+                      </wps:spPr>
+                      <wps:style>
+                        <a:lnRef idx="2">
+                          <a:schemeClr val="accent1">
+                            <a:shade val="15000"/>
+                          </a:schemeClr>
+                        </a:lnRef>
+                        <a:fillRef idx="1">
+                          <a:schemeClr val="accent1"/>
+                        </a:fillRef>
+                        <a:effectRef idx="0">
+                          <a:schemeClr val="accent1"/>
+                        </a:effectRef>
+                        <a:fontRef idx="minor">
+                          <a:schemeClr val="lt1"/>
+                        </a:fontRef>
+                      </wps:style>
+                      <wps:bodyPr rot="0" spcFirstLastPara="0" vertOverflow="overflow" horzOverflow="overflow" vert="horz" wrap="square" lIns="91440" tIns="45720" rIns="91440" bIns="45720" numCol="1" spcCol="0" rtlCol="0" fromWordArt="0" anchor="ctr" anchorCtr="0" forceAA="0" compatLnSpc="1">
+                        <a:prstTxWarp prst="textNoShape">
+                          <a:avLst/>
+                        </a:prstTxWarp>
+                        <a:noAutofit/>
+                      </wps:bodyPr>
+                    </wps:wsp>
+                  </a:graphicData>
+                </a:graphic>
+                <wp14:sizeRelH relativeFrom="margin">
+                  <wp14:pctWidth>0</wp14:pctWidth>
+                </wp14:sizeRelH>
+                <wp14:sizeRelV relativeFrom="margin">
+                  <wp14:pctHeight>0</wp14:pctHeight>
+                </wp14:sizeRelV>
+              </wp:anchor>
+            </w:drawing>
+          </mc:Choice>
+          <mc:Fallback>
+            <w:pict>
+              <v:oval w14:anchorId="5656B413" id="Elipse 1" o:spid="_x0000_s1026" style="position:absolute;margin-left:364.95pt;margin-top:28.9pt;width:114.75pt;height:114pt;z-index:251661312;visibility:visible;mso-wrap-style:square;mso-width-percent:0;mso-height-percent:0;mso-wrap-distance-left:9pt;mso-wrap-distance-top:0;mso-wrap-distance-right:9pt;mso-wrap-distance-bottom:0;mso-position-horizontal:absolute;mso-position-horizontal-relative:text;mso-position-vertical:absolute;mso-position-vertical-relative:text;mso-width-percent:0;mso-height-percent:0;mso-width-relative:margin;mso-height-relative:margin;v-text-anchor:middle" o:gfxdata="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" strokecolor="#030e13 [484]" strokeweight="1pt">
+                <v:fill r:id="rId8" o:title="" recolor="t" rotate="t" type="frame"/>
+                <v:stroke joinstyle="miter"/>
+              </v:oval>
+            </w:pict>
+          </mc:Fallback>
+        </mc:AlternateContent>
+      </w:r>
+      <w:r>
+        <w:rPr>
+          <w:b/>
+          <w:bCs/>
+          <w:noProof/>
+          <w:sz w:val="72"/>
+          <w:szCs w:val="72"/>
+        </w:rPr>
+        <mc:AlternateContent>
+          <mc:Choice Requires="wps">
+            <w:drawing>
+              <wp:anchor distT="0" distB="0" distL="114300" distR="114300" simplePos="0" relativeHeight="251660288" behindDoc="0" locked="0" layoutInCell="1" allowOverlap="1" wp14:anchorId="1E356FA9" wp14:editId="6498743D">
                 <wp:simplePos x="0" y="0"/>
                 <wp:positionH relativeFrom="column">
                   <wp:posOffset>-832486</wp:posOffset>
@@ -86,7 +276,7 @@
           </mc:Choice>
           <mc:Fallback>
             <w:pict>
-              <v:roundrect w14:anchorId="799C2C3D" id="Rectángulo: esquinas redondeadas 2" o:spid="_x0000_s1026" style="position:absolute;margin-left:-65.55pt;margin-top:18.4pt;width:128.25pt;height:131.25pt;z-index:251660288;visibility:visible;mso-wrap-style:square;mso-width-percent:0;mso-height-percent:0;mso-wrap-distance-left:9pt;mso-wrap-distance-top:0;mso-wrap-distance-right:9pt;mso-wrap-distance-bottom:0;mso-position-horizontal:absolute;mso-position-horizontal-relative:text;mso-position-vertical:absolute;mso-position-vertical-relative:text;mso-width-percent:0;mso-height-percent:0;mso-width-relative:margin;mso-height-relative:margin;v-text-anchor:middle" arcsize="10923f" o:gfxdata="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" fillcolor="#156082 [3204]" strokecolor="#030e13 [484]" strokeweight="1pt">
+              <v:roundrect w14:anchorId="00BD2AF1" id="Rectángulo: esquinas redondeadas 2" o:spid="_x0000_s1026" style="position:absolute;margin-left:-65.55pt;margin-top:18.4pt;width:128.25pt;height:131.25pt;z-index:251660288;visibility:visible;mso-wrap-style:square;mso-width-percent:0;mso-height-percent:0;mso-wrap-distance-left:9pt;mso-wrap-distance-top:0;mso-wrap-distance-right:9pt;mso-wrap-distance-bottom:0;mso-position-horizontal:absolute;mso-position-horizontal-relative:text;mso-position-vertical:absolute;mso-position-vertical-relative:text;mso-width-percent:0;mso-height-percent:0;mso-width-relative:margin;mso-height-relative:margin;v-text-anchor:middle" arcsize="10923f" o:gfxdata="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" fillcolor="#156082 [3204]" strokecolor="#030e13 [484]" strokeweight="1pt">
                 <v:stroke joinstyle="miter"/>
               </v:roundrect>
             </w:pict>
@@ -174,6 +364,7 @@
           </mc:Fallback>
         </mc:AlternateContent>
       </w:r>
+      <w:proofErr w:type="spellStart"/>
       <w:r>
         <w:rPr>
           <w:b/>
@@ -181,7 +372,17 @@
           <w:sz w:val="72"/>
           <w:szCs w:val="72"/>
         </w:rPr>
-        <w:t>Curriculum Vitae</w:t>
+        <w:t>Curriculum</w:t>
+      </w:r>
+      <w:proofErr w:type="spellEnd"/>
+      <w:r>
+        <w:rPr>
+          <w:b/>
+          <w:bCs/>
+          <w:sz w:val="72"/>
+          <w:szCs w:val="72"/>
+        </w:rPr>
+        <w:t xml:space="preserve"> Vitae</w:t>
       </w:r>
     </w:p>
     <w:p>
@@ -284,10 +485,102 @@
       </w:pPr>
       <w:r>
         <w:rPr>
+          <w:noProof/>
           <w:sz w:val="18"/>
           <w:szCs w:val="18"/>
         </w:rPr>
-        <w:t>123456789</w:t>
+        <mc:AlternateContent>
+          <mc:Choice Requires="wps">
+            <w:drawing>
+              <wp:anchor distT="0" distB="0" distL="114300" distR="114300" simplePos="0" relativeHeight="251665408" behindDoc="0" locked="0" layoutInCell="1" allowOverlap="1" wp14:anchorId="3DB441C0" wp14:editId="0A1FB582">
+                <wp:simplePos x="0" y="0"/>
+                <wp:positionH relativeFrom="page">
+                  <wp:align>left</wp:align>
+                </wp:positionH>
+                <wp:positionV relativeFrom="paragraph">
+                  <wp:posOffset>208915</wp:posOffset>
+                </wp:positionV>
+                <wp:extent cx="2514600" cy="257175"/>
+                <wp:effectExtent l="0" t="0" r="0" b="0"/>
+                <wp:wrapNone/>
+                <wp:docPr id="889063953" name="Cuadro de texto 5"/>
+                <wp:cNvGraphicFramePr/>
+                <a:graphic xmlns:a="http://schemas.openxmlformats.org/drawingml/2006/main">
+                  <a:graphicData uri="http://schemas.microsoft.com/office/word/2010/wordprocessingShape">
+                    <wps:wsp>
+                      <wps:cNvSpPr txBox="1"/>
+                      <wps:spPr>
+                        <a:xfrm>
+                          <a:off x="0" y="0"/>
+                          <a:ext cx="2514600" cy="257175"/>
+                        </a:xfrm>
+                        <a:prstGeom prst="rect">
+                          <a:avLst/>
+                        </a:prstGeom>
+                        <a:noFill/>
+                        <a:ln w="6350">
+                          <a:noFill/>
+                        </a:ln>
+                      </wps:spPr>
+                      <wps:txbx>
+                        <w:txbxContent>
+                          <w:p>
+                            <w:r>
+                              <w:t>https://marioguepar.github.io/CVWeb/</w:t>
+                            </w:r>
+                          </w:p>
+                        </w:txbxContent>
+                      </wps:txbx>
+                      <wps:bodyPr rot="0" spcFirstLastPara="0" vertOverflow="overflow" horzOverflow="overflow" vert="horz" wrap="square" lIns="91440" tIns="45720" rIns="91440" bIns="45720" numCol="1" spcCol="0" rtlCol="0" fromWordArt="0" anchor="t" anchorCtr="0" forceAA="0" compatLnSpc="1">
+                        <a:prstTxWarp prst="textNoShape">
+                          <a:avLst/>
+                        </a:prstTxWarp>
+                        <a:noAutofit/>
+                      </wps:bodyPr>
+                    </wps:wsp>
+                  </a:graphicData>
+                </a:graphic>
+                <wp14:sizeRelH relativeFrom="margin">
+                  <wp14:pctWidth>0</wp14:pctWidth>
+                </wp14:sizeRelH>
+              </wp:anchor>
+            </w:drawing>
+          </mc:Choice>
+          <mc:Fallback>
+            <w:pict>
+              <v:shapetype w14:anchorId="3DB441C0" id="_x0000_t202" coordsize="21600,21600" o:spt="202" path="m,l,21600r21600,l21600,xe">
+                <v:stroke joinstyle="miter"/>
+                <v:path gradientshapeok="t" o:connecttype="rect"/>
+              </v:shapetype>
+              <v:shape id="Cuadro de texto 5" o:spid="_x0000_s1026" type="#_x0000_t202" style="position:absolute;left:0;text-align:left;margin-left:0;margin-top:16.45pt;width:198pt;height:20.25pt;z-index:251665408;visibility:visible;mso-wrap-style:square;mso-width-percent:0;mso-wrap-distance-left:9pt;mso-wrap-distance-top:0;mso-wrap-distance-right:9pt;mso-wrap-distance-bottom:0;mso-position-horizontal:left;mso-position-horizontal-relative:page;mso-position-vertical:absolute;mso-position-vertical-relative:text;mso-width-percent:0;mso-width-relative:margin;v-text-anchor:top" o:gfxdata="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" filled="f" stroked="f" strokeweight=".5pt">
+                <v:textbox>
+                  <w:txbxContent>
+                    <w:p>
+                      <w:r>
+                        <w:t>https://marioguepar.github.io/CVWeb/</w:t>
+                      </w:r>
+                    </w:p>
+                  </w:txbxContent>
+                </v:textbox>
+                <w10:wrap anchorx="page"/>
+              </v:shape>
+            </w:pict>
+          </mc:Fallback>
+        </mc:AlternateContent>
+      </w:r>
+      <w:r>
+        <w:rPr>
+          <w:sz w:val="18"/>
+          <w:szCs w:val="18"/>
+        </w:rPr>
+        <w:t>1</w:t>
+      </w:r>
+      <w:r>
+        <w:rPr>
+          <w:sz w:val="18"/>
+          <w:szCs w:val="18"/>
+        </w:rPr>
+        <w:t>22333444</w:t>
       </w:r>
     </w:p>
     <w:p>
@@ -299,7 +592,7 @@
           <w:szCs w:val="18"/>
         </w:rPr>
       </w:pPr>
-      <w:hyperlink r:id="rId5" w:history="1">
+      <w:hyperlink r:id="rId9" w:history="1">
         <w:r>
           <w:rPr>
             <w:rStyle w:val="Hipervnculo"/>
@@ -315,6 +608,90 @@
         <w:spacing w:after="80"/>
         <w:jc w:val="center"/>
       </w:pPr>
+      <w:r>
+        <w:rPr>
+          <w:noProof/>
+        </w:rPr>
+        <mc:AlternateContent>
+          <mc:Choice Requires="wps">
+            <w:drawing>
+              <wp:anchor distT="0" distB="0" distL="114300" distR="114300" simplePos="0" relativeHeight="251663360" behindDoc="1" locked="0" layoutInCell="1" allowOverlap="1" wp14:anchorId="53488B58" wp14:editId="0F94E426">
+                <wp:simplePos x="0" y="0"/>
+                <wp:positionH relativeFrom="margin">
+                  <wp:align>center</wp:align>
+                </wp:positionH>
+                <wp:positionV relativeFrom="paragraph">
+                  <wp:posOffset>158115</wp:posOffset>
+                </wp:positionV>
+                <wp:extent cx="5676900" cy="4829175"/>
+                <wp:effectExtent l="0" t="0" r="19050" b="28575"/>
+                <wp:wrapNone/>
+                <wp:docPr id="428208858" name="Rectángulo: esquinas redondeadas 3"/>
+                <wp:cNvGraphicFramePr/>
+                <a:graphic xmlns:a="http://schemas.openxmlformats.org/drawingml/2006/main">
+                  <a:graphicData uri="http://schemas.microsoft.com/office/word/2010/wordprocessingShape">
+                    <wps:wsp>
+                      <wps:cNvSpPr/>
+                      <wps:spPr>
+                        <a:xfrm>
+                          <a:off x="942975" y="3114675"/>
+                          <a:ext cx="5676900" cy="4829175"/>
+                        </a:xfrm>
+                        <a:prstGeom prst="roundRect">
+                          <a:avLst>
+                            <a:gd name="adj" fmla="val 13314"/>
+                          </a:avLst>
+                        </a:prstGeom>
+                        <a:ln/>
+                      </wps:spPr>
+                      <wps:style>
+                        <a:lnRef idx="1">
+                          <a:schemeClr val="accent4"/>
+                        </a:lnRef>
+                        <a:fillRef idx="2">
+                          <a:schemeClr val="accent4"/>
+                        </a:fillRef>
+                        <a:effectRef idx="1">
+                          <a:schemeClr val="accent4"/>
+                        </a:effectRef>
+                        <a:fontRef idx="minor">
+                          <a:schemeClr val="dk1"/>
+                        </a:fontRef>
+                      </wps:style>
+                      <wps:bodyPr rot="0" spcFirstLastPara="0" vertOverflow="overflow" horzOverflow="overflow" vert="horz" wrap="square" lIns="91440" tIns="45720" rIns="91440" bIns="45720" numCol="1" spcCol="0" rtlCol="0" fromWordArt="0" anchor="ctr" anchorCtr="0" forceAA="0" compatLnSpc="1">
+                        <a:prstTxWarp prst="textNoShape">
+                          <a:avLst/>
+                        </a:prstTxWarp>
+                        <a:noAutofit/>
+                      </wps:bodyPr>
+                    </wps:wsp>
+                  </a:graphicData>
+                </a:graphic>
+                <wp14:sizeRelV relativeFrom="margin">
+                  <wp14:pctHeight>0</wp14:pctHeight>
+                </wp14:sizeRelV>
+              </wp:anchor>
+            </w:drawing>
+          </mc:Choice>
+          <mc:Fallback>
+            <w:pict>
+              <v:roundrect w14:anchorId="36433087" id="Rectángulo: esquinas redondeadas 3" o:spid="_x0000_s1026" style="position:absolute;margin-left:0;margin-top:12.45pt;width:447pt;height:380.25pt;z-index:-251653120;visibility:visible;mso-wrap-style:square;mso-height-percent:0;mso-wrap-distance-left:9pt;mso-wrap-distance-top:0;mso-wrap-distance-right:9pt;mso-wrap-distance-bottom:0;mso-position-horizontal:center;mso-position-horizontal-relative:margin;mso-position-vertical:absolute;mso-position-vertical-relative:text;mso-height-percent:0;mso-height-relative:margin;v-text-anchor:middle" arcsize="8726f" o:gfxdata="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" fillcolor="#4fc5f2 [2167]" strokecolor="#0f9ed5 [3207]" strokeweight=".5pt">
+                <v:fill color2="#2ab8f0 [2615]" rotate="t" colors="0 #9ccff5;.5 #8fc4eb;1 #79beed" focus="100%" type="gradient">
+                  <o:fill v:ext="view" type="gradientUnscaled"/>
+                </v:fill>
+                <v:stroke joinstyle="miter"/>
+                <w10:wrap anchorx="margin"/>
+              </v:roundrect>
+            </w:pict>
+          </mc:Fallback>
+        </mc:AlternateContent>
+      </w:r>
+    </w:p>
+    <w:p>
+      <w:pPr>
+        <w:spacing w:after="80"/>
+        <w:jc w:val="center"/>
+      </w:pPr>
     </w:p>
     <w:p>
       <w:pPr>
@@ -356,6 +733,83 @@
         </w:numPr>
         <w:spacing w:after="80"/>
       </w:pPr>
+      <w:r>
+        <w:rPr>
+          <w:noProof/>
+        </w:rPr>
+        <mc:AlternateContent>
+          <mc:Choice Requires="wps">
+            <w:drawing>
+              <wp:anchor distT="0" distB="0" distL="114300" distR="114300" simplePos="0" relativeHeight="251664384" behindDoc="1" locked="0" layoutInCell="1" allowOverlap="1" wp14:anchorId="308E7572" wp14:editId="183E651A">
+                <wp:simplePos x="0" y="0"/>
+                <wp:positionH relativeFrom="margin">
+                  <wp:align>center</wp:align>
+                </wp:positionH>
+                <wp:positionV relativeFrom="paragraph">
+                  <wp:posOffset>394335</wp:posOffset>
+                </wp:positionV>
+                <wp:extent cx="5800725" cy="2686050"/>
+                <wp:effectExtent l="0" t="0" r="28575" b="19050"/>
+                <wp:wrapNone/>
+                <wp:docPr id="1097035808" name="Rectángulo: esquinas redondeadas 4"/>
+                <wp:cNvGraphicFramePr/>
+                <a:graphic xmlns:a="http://schemas.openxmlformats.org/drawingml/2006/main">
+                  <a:graphicData uri="http://schemas.microsoft.com/office/word/2010/wordprocessingShape">
+                    <wps:wsp>
+                      <wps:cNvSpPr/>
+                      <wps:spPr>
+                        <a:xfrm>
+                          <a:off x="0" y="0"/>
+                          <a:ext cx="5800725" cy="2686050"/>
+                        </a:xfrm>
+                        <a:prstGeom prst="roundRect">
+                          <a:avLst>
+                            <a:gd name="adj" fmla="val 11348"/>
+                          </a:avLst>
+                        </a:prstGeom>
+                      </wps:spPr>
+                      <wps:style>
+                        <a:lnRef idx="1">
+                          <a:schemeClr val="dk1"/>
+                        </a:lnRef>
+                        <a:fillRef idx="2">
+                          <a:schemeClr val="dk1"/>
+                        </a:fillRef>
+                        <a:effectRef idx="1">
+                          <a:schemeClr val="dk1"/>
+                        </a:effectRef>
+                        <a:fontRef idx="minor">
+                          <a:schemeClr val="dk1"/>
+                        </a:fontRef>
+                      </wps:style>
+                      <wps:bodyPr rot="0" spcFirstLastPara="0" vertOverflow="overflow" horzOverflow="overflow" vert="horz" wrap="square" lIns="91440" tIns="45720" rIns="91440" bIns="45720" numCol="1" spcCol="0" rtlCol="0" fromWordArt="0" anchor="ctr" anchorCtr="0" forceAA="0" compatLnSpc="1">
+                        <a:prstTxWarp prst="textNoShape">
+                          <a:avLst/>
+                        </a:prstTxWarp>
+                        <a:noAutofit/>
+                      </wps:bodyPr>
+                    </wps:wsp>
+                  </a:graphicData>
+                </a:graphic>
+                <wp14:sizeRelH relativeFrom="margin">
+                  <wp14:pctWidth>0</wp14:pctWidth>
+                </wp14:sizeRelH>
+              </wp:anchor>
+            </w:drawing>
+          </mc:Choice>
+          <mc:Fallback>
+            <w:pict>
+              <v:roundrect w14:anchorId="62DD9FA6" id="Rectángulo: esquinas redondeadas 4" o:spid="_x0000_s1026" style="position:absolute;margin-left:0;margin-top:31.05pt;width:456.75pt;height:211.5pt;z-index:-251652096;visibility:visible;mso-wrap-style:square;mso-width-percent:0;mso-wrap-distance-left:9pt;mso-wrap-distance-top:0;mso-wrap-distance-right:9pt;mso-wrap-distance-bottom:0;mso-position-horizontal:center;mso-position-horizontal-relative:margin;mso-position-vertical:absolute;mso-position-vertical-relative:text;mso-width-percent:0;mso-width-relative:margin;v-text-anchor:middle" arcsize="7436f" o:gfxdata="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" fillcolor="#555 [2160]" strokecolor="black [3200]" strokeweight=".5pt">
+                <v:fill color2="#313131 [2608]" rotate="t" colors="0 #9b9b9b;.5 #8e8e8e;1 #797979" focus="100%" type="gradient">
+                  <o:fill v:ext="view" type="gradientUnscaled"/>
+                </v:fill>
+                <v:stroke joinstyle="miter"/>
+                <w10:wrap anchorx="margin"/>
+              </v:roundrect>
+            </w:pict>
+          </mc:Fallback>
+        </mc:AlternateContent>
+      </w:r>
       <w:r>
         <w:t xml:space="preserve">Técnico Superior </w:t>
       </w:r>

</xml_diff>